<commit_message>
added instruction to test on final test set
</commit_message>
<xml_diff>
--- a/Project/BMLB_Project_description_and_instruction_2024_read_only.docx
+++ b/Project/BMLB_Project_description_and_instruction_2024_read_only.docx
@@ -520,6 +520,15 @@
         </w:rPr>
         <w:t xml:space="preserve"> </w:t>
       </w:r>
+      <w:r>
+        <w:rPr>
+          <w:rFonts w:ascii="Times New Roman" w:eastAsia="Times New Roman" w:hAnsi="Times New Roman" w:cs="Times New Roman"/>
+          <w:sz w:val="24"/>
+          <w:szCs w:val="24"/>
+          <w:lang w:eastAsia="en-GB"/>
+        </w:rPr>
+        <w:t xml:space="preserve">If you prefer to do it alone: fine by me as well, and power to you. </w:t>
+      </w:r>
     </w:p>
     <w:p>
       <w:pPr>
@@ -1148,6 +1157,61 @@
         </w:rPr>
         <w:t>.</w:t>
       </w:r>
+      <w:r>
+        <w:rPr>
+          <w:rFonts w:ascii="Times New Roman" w:eastAsia="Times New Roman" w:hAnsi="Times New Roman" w:cs="Times New Roman"/>
+          <w:sz w:val="24"/>
+          <w:szCs w:val="24"/>
+          <w:lang w:eastAsia="en-GB"/>
+        </w:rPr>
+        <w:t xml:space="preserve"> </w:t>
+      </w:r>
+      <w:r>
+        <w:rPr>
+          <w:rFonts w:ascii="Times New Roman" w:eastAsia="Times New Roman" w:hAnsi="Times New Roman" w:cs="Times New Roman"/>
+          <w:b/>
+          <w:bCs/>
+          <w:sz w:val="24"/>
+          <w:szCs w:val="24"/>
+          <w:lang w:eastAsia="en-GB"/>
+        </w:rPr>
+        <w:t>At the end, you test performance of a few of the classifiers trained on the held-out test data that you should leave untouched</w:t>
+      </w:r>
+      <w:r>
+        <w:rPr>
+          <w:rFonts w:ascii="Times New Roman" w:eastAsia="Times New Roman" w:hAnsi="Times New Roman" w:cs="Times New Roman"/>
+          <w:b/>
+          <w:bCs/>
+          <w:sz w:val="24"/>
+          <w:szCs w:val="24"/>
+          <w:lang w:eastAsia="en-GB"/>
+        </w:rPr>
+        <w:t xml:space="preserve"> all throughout </w:t>
+      </w:r>
+      <w:r>
+        <w:rPr>
+          <w:rFonts w:ascii="Times New Roman" w:eastAsia="Times New Roman" w:hAnsi="Times New Roman" w:cs="Times New Roman"/>
+          <w:b/>
+          <w:bCs/>
+          <w:i/>
+          <w:iCs/>
+          <w:sz w:val="24"/>
+          <w:szCs w:val="24"/>
+          <w:lang w:eastAsia="en-GB"/>
+        </w:rPr>
+        <w:t>until the very end</w:t>
+      </w:r>
+      <w:r>
+        <w:rPr>
+          <w:rFonts w:ascii="Times New Roman" w:eastAsia="Times New Roman" w:hAnsi="Times New Roman" w:cs="Times New Roman"/>
+          <w:b/>
+          <w:bCs/>
+          <w:sz w:val="24"/>
+          <w:szCs w:val="24"/>
+          <w:lang w:eastAsia="en-GB"/>
+        </w:rPr>
+        <w:t>.</w:t>
+      </w:r>
     </w:p>
     <w:p>
       <w:pPr>
@@ -1364,7 +1428,17 @@
           <w:szCs w:val="24"/>
           <w:lang w:eastAsia="en-GB"/>
         </w:rPr>
-        <w:t xml:space="preserve"> you clearly supply performances, you follow correct cross-validation procedures</w:t>
+        <w:t xml:space="preserve"> you clearly supply performances, </w:t>
+      </w:r>
+      <w:r>
+        <w:rPr>
+          <w:rFonts w:ascii="Times New Roman" w:eastAsia="Times New Roman" w:hAnsi="Times New Roman" w:cs="Times New Roman"/>
+          <w:sz w:val="24"/>
+          <w:szCs w:val="24"/>
+          <w:lang w:eastAsia="en-GB"/>
+        </w:rPr>
+        <w:lastRenderedPageBreak/>
+        <w:t>you follow correct cross-validation procedures</w:t>
       </w:r>
       <w:r>
         <w:rPr>
@@ -1483,17 +1557,7 @@
           <w:szCs w:val="24"/>
           <w:lang w:eastAsia="en-GB"/>
         </w:rPr>
-        <w:t xml:space="preserve"> you are </w:t>
-      </w:r>
-      <w:r>
-        <w:rPr>
-          <w:rFonts w:ascii="Times New Roman" w:eastAsia="Times New Roman" w:hAnsi="Times New Roman" w:cs="Times New Roman"/>
-          <w:sz w:val="24"/>
-          <w:szCs w:val="24"/>
-          <w:lang w:eastAsia="en-GB"/>
-        </w:rPr>
-        <w:lastRenderedPageBreak/>
-        <w:t xml:space="preserve">golden. I don’t care about coding style, naming conventions, or who gets the best performance in the end. </w:t>
+        <w:t xml:space="preserve"> you are golden. I don’t care about coding style, naming conventions, or who gets the best performance in the end. </w:t>
       </w:r>
       <w:r>
         <w:rPr>
@@ -2446,6 +2510,98 @@
         </w:rPr>
         <w:br/>
       </w:r>
+      <w:r>
+        <w:rPr>
+          <w:rFonts w:ascii="Times New Roman" w:eastAsia="Times New Roman" w:hAnsi="Times New Roman" w:cs="Times New Roman"/>
+          <w:sz w:val="24"/>
+          <w:szCs w:val="24"/>
+          <w:lang w:eastAsia="en-GB"/>
+        </w:rPr>
+        <w:t xml:space="preserve">Do not use the test data at all until the very end. All your work should be done with the </w:t>
+      </w:r>
+      <w:r>
+        <w:rPr>
+          <w:rFonts w:ascii="Consolas" w:eastAsia="Times New Roman" w:hAnsi="Consolas" w:cs="Consolas"/>
+          <w:sz w:val="24"/>
+          <w:szCs w:val="24"/>
+          <w:lang w:eastAsia="en-GB"/>
+        </w:rPr>
+        <w:t>train_2024.csv</w:t>
+      </w:r>
+      <w:r>
+        <w:rPr>
+          <w:rFonts w:ascii="Times New Roman" w:eastAsia="Times New Roman" w:hAnsi="Times New Roman" w:cs="Times New Roman"/>
+          <w:sz w:val="24"/>
+          <w:szCs w:val="24"/>
+          <w:lang w:eastAsia="en-GB"/>
+        </w:rPr>
+        <w:t xml:space="preserve"> file.</w:t>
+      </w:r>
+      <w:r>
+        <w:rPr>
+          <w:rFonts w:ascii="Times New Roman" w:eastAsia="Times New Roman" w:hAnsi="Times New Roman" w:cs="Times New Roman"/>
+          <w:sz w:val="24"/>
+          <w:szCs w:val="24"/>
+          <w:lang w:eastAsia="en-GB"/>
+        </w:rPr>
+        <w:t xml:space="preserve"> Note that you should probably split off the </w:t>
+      </w:r>
+      <w:r>
+        <w:rPr>
+          <w:rFonts w:ascii="Consolas" w:eastAsia="Times New Roman" w:hAnsi="Consolas" w:cs="Consolas"/>
+          <w:sz w:val="24"/>
+          <w:szCs w:val="24"/>
+          <w:lang w:eastAsia="en-GB"/>
+        </w:rPr>
+        <w:t>Outcome</w:t>
+      </w:r>
+      <w:r>
+        <w:rPr>
+          <w:rFonts w:ascii="Times New Roman" w:eastAsia="Times New Roman" w:hAnsi="Times New Roman" w:cs="Times New Roman"/>
+          <w:sz w:val="24"/>
+          <w:szCs w:val="24"/>
+          <w:lang w:eastAsia="en-GB"/>
+        </w:rPr>
+        <w:t xml:space="preserve"> column (i.e. don’t train on a feature matrix with the class as one of the features!).</w:t>
+      </w:r>
+      <w:r>
+        <w:rPr>
+          <w:rFonts w:ascii="Times New Roman" w:eastAsia="Times New Roman" w:hAnsi="Times New Roman" w:cs="Times New Roman"/>
+          <w:sz w:val="24"/>
+          <w:szCs w:val="24"/>
+          <w:lang w:eastAsia="en-GB"/>
+        </w:rPr>
+        <w:t xml:space="preserve"> Only at the end do I ask you for performance on the test set. You can disregard the Id variable, except at the end where you will need it to calculate performance on </w:t>
+      </w:r>
+      <w:r>
+        <w:rPr>
+          <w:rFonts w:ascii="Consolas" w:eastAsia="Times New Roman" w:hAnsi="Consolas" w:cs="Consolas"/>
+          <w:sz w:val="24"/>
+          <w:szCs w:val="24"/>
+          <w:lang w:eastAsia="en-GB"/>
+        </w:rPr>
+        <w:t>test_2024.csv</w:t>
+      </w:r>
+      <w:r>
+        <w:rPr>
+          <w:rFonts w:ascii="Times New Roman" w:eastAsia="Times New Roman" w:hAnsi="Times New Roman" w:cs="Times New Roman"/>
+          <w:sz w:val="24"/>
+          <w:szCs w:val="24"/>
+          <w:lang w:eastAsia="en-GB"/>
+        </w:rPr>
+        <w:t xml:space="preserve"> together with </w:t>
+      </w:r>
+      <w:proofErr w:type="gramStart"/>
+      <w:r>
+        <w:rPr>
+          <w:rFonts w:ascii="Consolas" w:eastAsia="Times New Roman" w:hAnsi="Consolas" w:cs="Consolas"/>
+          <w:sz w:val="24"/>
+          <w:szCs w:val="24"/>
+          <w:lang w:eastAsia="en-GB"/>
+        </w:rPr>
+        <w:t>answer_key_2024.csv</w:t>
+      </w:r>
+      <w:proofErr w:type="gramEnd"/>
     </w:p>
     <w:p>
       <w:pPr>
@@ -3234,7 +3390,17 @@
           <w:szCs w:val="24"/>
           <w:u w:val="single"/>
         </w:rPr>
-        <w:t>then split into train and validation sets if you want an accurate estimate of your generalisation performance</w:t>
+        <w:t xml:space="preserve">then split into train and validation sets if you want an accurate estimate of your </w:t>
+      </w:r>
+      <w:r>
+        <w:rPr>
+          <w:rFonts w:ascii="Times New Roman" w:hAnsi="Times New Roman" w:cs="Times New Roman"/>
+          <w:sz w:val="24"/>
+          <w:szCs w:val="24"/>
+          <w:u w:val="single"/>
+        </w:rPr>
+        <w:lastRenderedPageBreak/>
+        <w:t>generalisation performance</w:t>
       </w:r>
       <w:r>
         <w:rPr>
@@ -3462,16 +3628,7 @@
           <w:sz w:val="24"/>
           <w:szCs w:val="24"/>
         </w:rPr>
-        <w:t xml:space="preserve"> </w:t>
-      </w:r>
-      <w:r>
-        <w:rPr>
-          <w:rFonts w:ascii="Times New Roman" w:hAnsi="Times New Roman" w:cs="Times New Roman"/>
-          <w:sz w:val="24"/>
-          <w:szCs w:val="24"/>
-        </w:rPr>
-        <w:lastRenderedPageBreak/>
-        <w:t xml:space="preserve">to 3 and </w:t>
+        <w:t xml:space="preserve"> to 3 and </w:t>
       </w:r>
       <w:r>
         <w:rPr>
@@ -4520,7 +4677,16 @@
           <w:sz w:val="24"/>
           <w:szCs w:val="24"/>
         </w:rPr>
-        <w:t>training some different classifiers. Let’s focus on nested cross-validation</w:t>
+        <w:t>training some different classifiers. Let’s focus on nested cross-</w:t>
+      </w:r>
+      <w:r>
+        <w:rPr>
+          <w:rFonts w:ascii="Times New Roman" w:hAnsi="Times New Roman" w:cs="Times New Roman"/>
+          <w:sz w:val="24"/>
+          <w:szCs w:val="24"/>
+        </w:rPr>
+        <w:lastRenderedPageBreak/>
+        <w:t>validation</w:t>
       </w:r>
       <w:r>
         <w:rPr>
@@ -4820,7 +4986,6 @@
           <w:sz w:val="24"/>
           <w:szCs w:val="24"/>
         </w:rPr>
-        <w:lastRenderedPageBreak/>
         <w:br/>
       </w:r>
       <w:r>
@@ -5797,6 +5962,7 @@
           <w:szCs w:val="24"/>
           <w:u w:val="single"/>
         </w:rPr>
+        <w:lastRenderedPageBreak/>
         <w:t>The cross validation performances (AUC ROC OVR, F1 macro) of the Random Forest classifier.</w:t>
       </w:r>
       <w:r>
@@ -5854,7 +6020,6 @@
           <w:szCs w:val="24"/>
           <w:u w:val="single"/>
         </w:rPr>
-        <w:lastRenderedPageBreak/>
         <w:br/>
         <w:t>The 5</w:t>
       </w:r>
@@ -6237,6 +6402,16 @@
         </w:rPr>
         <w:t xml:space="preserve">rather than imputing nans just set them all to -1. </w:t>
       </w:r>
+      <w:r>
+        <w:rPr>
+          <w:rFonts w:ascii="Times New Roman" w:hAnsi="Times New Roman" w:cs="Times New Roman"/>
+          <w:b/>
+          <w:bCs/>
+          <w:sz w:val="24"/>
+          <w:szCs w:val="24"/>
+        </w:rPr>
+        <w:br/>
+      </w:r>
     </w:p>
     <w:p>
       <w:pPr>
@@ -6248,17 +6423,6 @@
           <w:szCs w:val="24"/>
         </w:rPr>
       </w:pPr>
-    </w:p>
-    <w:p>
-      <w:pPr>
-        <w:rPr>
-          <w:rFonts w:ascii="Times New Roman" w:hAnsi="Times New Roman" w:cs="Times New Roman"/>
-          <w:b/>
-          <w:bCs/>
-          <w:sz w:val="24"/>
-          <w:szCs w:val="24"/>
-        </w:rPr>
-      </w:pPr>
       <w:r>
         <w:rPr>
           <w:rFonts w:ascii="Times New Roman" w:hAnsi="Times New Roman" w:cs="Times New Roman"/>
@@ -6268,6 +6432,16 @@
           <w:szCs w:val="24"/>
         </w:rPr>
         <w:t>Further instructions</w:t>
+      </w:r>
+      <w:r>
+        <w:rPr>
+          <w:rFonts w:ascii="Times New Roman" w:hAnsi="Times New Roman" w:cs="Times New Roman"/>
+          <w:b/>
+          <w:bCs/>
+          <w:sz w:val="24"/>
+          <w:szCs w:val="24"/>
+        </w:rPr>
+        <w:t xml:space="preserve"> + testing on the test set.</w:t>
       </w:r>
     </w:p>
     <w:p>
@@ -6644,8 +6818,11 @@
       <w:pPr>
         <w:rPr>
           <w:rFonts w:ascii="Times New Roman" w:hAnsi="Times New Roman" w:cs="Times New Roman"/>
-          <w:sz w:val="24"/>
-          <w:szCs w:val="24"/>
+          <w:b/>
+          <w:bCs/>
+          <w:sz w:val="24"/>
+          <w:szCs w:val="24"/>
+          <w:u w:val="single"/>
         </w:rPr>
       </w:pPr>
       <w:r>
@@ -6655,8 +6832,92 @@
           <w:bCs/>
           <w:sz w:val="24"/>
           <w:szCs w:val="24"/>
-        </w:rPr>
-        <w:t>What I expect</w:t>
+          <w:u w:val="single"/>
+        </w:rPr>
+        <w:t xml:space="preserve">As </w:t>
+      </w:r>
+      <w:proofErr w:type="spellStart"/>
+      <w:r>
+        <w:rPr>
+          <w:rFonts w:ascii="Times New Roman" w:hAnsi="Times New Roman" w:cs="Times New Roman"/>
+          <w:b/>
+          <w:bCs/>
+          <w:sz w:val="24"/>
+          <w:szCs w:val="24"/>
+          <w:u w:val="single"/>
+        </w:rPr>
+        <w:t>as</w:t>
+      </w:r>
+      <w:proofErr w:type="spellEnd"/>
+      <w:r>
+        <w:rPr>
+          <w:rFonts w:ascii="Times New Roman" w:hAnsi="Times New Roman" w:cs="Times New Roman"/>
+          <w:b/>
+          <w:bCs/>
+          <w:sz w:val="24"/>
+          <w:szCs w:val="24"/>
+          <w:u w:val="single"/>
+        </w:rPr>
+        <w:t xml:space="preserve"> final step, run your full trained classifiers from step 3, 5, 7, 9 and your final tweaked classifier on the test data and report the ROC AUC </w:t>
+      </w:r>
+      <w:proofErr w:type="spellStart"/>
+      <w:r>
+        <w:rPr>
+          <w:rFonts w:ascii="Times New Roman" w:hAnsi="Times New Roman" w:cs="Times New Roman"/>
+          <w:b/>
+          <w:bCs/>
+          <w:sz w:val="24"/>
+          <w:szCs w:val="24"/>
+          <w:u w:val="single"/>
+        </w:rPr>
+        <w:t>OvR</w:t>
+      </w:r>
+      <w:proofErr w:type="spellEnd"/>
+      <w:r>
+        <w:rPr>
+          <w:rFonts w:ascii="Times New Roman" w:hAnsi="Times New Roman" w:cs="Times New Roman"/>
+          <w:b/>
+          <w:bCs/>
+          <w:sz w:val="24"/>
+          <w:szCs w:val="24"/>
+          <w:u w:val="single"/>
+        </w:rPr>
+        <w:t xml:space="preserve"> and F1 performance. NOTE: for your final classifier you always train on </w:t>
+      </w:r>
+      <w:r>
+        <w:rPr>
+          <w:rFonts w:ascii="Times New Roman" w:hAnsi="Times New Roman" w:cs="Times New Roman"/>
+          <w:b/>
+          <w:bCs/>
+          <w:i/>
+          <w:iCs/>
+          <w:sz w:val="24"/>
+          <w:szCs w:val="24"/>
+          <w:u w:val="single"/>
+        </w:rPr>
+        <w:t>all the training data you have</w:t>
+      </w:r>
+      <w:r>
+        <w:rPr>
+          <w:rFonts w:ascii="Times New Roman" w:hAnsi="Times New Roman" w:cs="Times New Roman"/>
+          <w:b/>
+          <w:bCs/>
+          <w:sz w:val="24"/>
+          <w:szCs w:val="24"/>
+          <w:u w:val="single"/>
+        </w:rPr>
+        <w:t xml:space="preserve">. </w:t>
+      </w:r>
+      <w:r>
+        <w:rPr>
+          <w:rFonts w:ascii="Times New Roman" w:hAnsi="Times New Roman" w:cs="Times New Roman"/>
+          <w:b/>
+          <w:bCs/>
+          <w:sz w:val="24"/>
+          <w:szCs w:val="24"/>
+          <w:u w:val="single"/>
+        </w:rPr>
+        <w:t>Which classifier does best on the held-out test data?</w:t>
       </w:r>
     </w:p>
     <w:p>
@@ -6670,6 +6931,25 @@
       <w:r>
         <w:rPr>
           <w:rFonts w:ascii="Times New Roman" w:hAnsi="Times New Roman" w:cs="Times New Roman"/>
+          <w:b/>
+          <w:bCs/>
+          <w:sz w:val="24"/>
+          <w:szCs w:val="24"/>
+        </w:rPr>
+        <w:t>What I expect</w:t>
+      </w:r>
+    </w:p>
+    <w:p>
+      <w:pPr>
+        <w:rPr>
+          <w:rFonts w:ascii="Times New Roman" w:hAnsi="Times New Roman" w:cs="Times New Roman"/>
+          <w:sz w:val="24"/>
+          <w:szCs w:val="24"/>
+        </w:rPr>
+      </w:pPr>
+      <w:r>
+        <w:rPr>
+          <w:rFonts w:ascii="Times New Roman" w:hAnsi="Times New Roman" w:cs="Times New Roman"/>
           <w:sz w:val="24"/>
           <w:szCs w:val="24"/>
         </w:rPr>
@@ -6787,7 +7067,18 @@
           <w:sz w:val="24"/>
           <w:szCs w:val="24"/>
         </w:rPr>
-        <w:t xml:space="preserve"> that is different from the guided exercises. </w:t>
+        <w:t xml:space="preserve"> that is different </w:t>
+      </w:r>
+      <w:r>
+        <w:rPr>
+          <w:rFonts w:ascii="Times New Roman" w:hAnsi="Times New Roman" w:cs="Times New Roman"/>
+          <w:b/>
+          <w:bCs/>
+          <w:sz w:val="24"/>
+          <w:szCs w:val="24"/>
+        </w:rPr>
+        <w:lastRenderedPageBreak/>
+        <w:t xml:space="preserve">from the guided exercises. </w:t>
       </w:r>
       <w:r>
         <w:rPr>

</xml_diff>